<commit_message>
snumbergrid and portfolio 1,2 added
</commit_message>
<xml_diff>
--- a/tutorials/4CS015-Tutorial- W9.docx
+++ b/tutorials/4CS015-Tutorial- W9.docx
@@ -1,6 +1,6 @@
 
 <file path=word/document.xml><?xml version="1.0" encoding="utf-8"?>
-<w:document xmlns:wpc="http://schemas.microsoft.com/office/word/2010/wordprocessingCanvas" xmlns:cx="http://schemas.microsoft.com/office/drawing/2014/chartex" xmlns:cx1="http://schemas.microsoft.com/office/drawing/2015/9/8/chartex" xmlns:cx2="http://schemas.microsoft.com/office/drawing/2015/10/21/chartex" xmlns:cx3="http://schemas.microsoft.com/office/drawing/2016/5/9/chartex" xmlns:cx4="http://schemas.microsoft.com/office/drawing/2016/5/10/chartex" xmlns:cx5="http://schemas.microsoft.com/office/drawing/2016/5/11/chartex" xmlns:cx6="http://schemas.microsoft.com/office/drawing/2016/5/12/chartex" xmlns:cx7="http://schemas.microsoft.com/office/drawing/2016/5/13/chartex" xmlns:cx8="http://schemas.microsoft.com/office/drawing/2016/5/14/chartex" xmlns:mc="http://schemas.openxmlformats.org/markup-compatibility/2006" xmlns:aink="http://schemas.microsoft.com/office/drawing/2016/ink" xmlns:am3d="http://schemas.microsoft.com/office/drawing/2017/model3d" xmlns:o="urn:schemas-microsoft-com:office:office" xmlns:oel="http://schemas.microsoft.com/office/2019/extlst" xmlns:r="http://schemas.openxmlformats.org/officeDocument/2006/relationships" xmlns:m="http://schemas.openxmlformats.org/officeDocument/2006/math" xmlns:v="urn:schemas-microsoft-com:vml" xmlns:wp14="http://schemas.microsoft.com/office/word/2010/wordprocessingDrawing" xmlns:wp="http://schemas.openxmlformats.org/drawingml/2006/wordprocessingDrawing" xmlns:w10="urn:schemas-microsoft-com:office:word" xmlns:w="http://schemas.openxmlformats.org/wordprocessingml/2006/main" xmlns:w14="http://schemas.microsoft.com/office/word/2010/wordml" xmlns:w15="http://schemas.microsoft.com/office/word/2012/wordml" xmlns:w16cex="http://schemas.microsoft.com/office/word/2018/wordml/cex" xmlns:w16cid="http://schemas.microsoft.com/office/word/2016/wordml/cid" xmlns:w16="http://schemas.microsoft.com/office/word/2018/wordml" xmlns:w16du="http://schemas.microsoft.com/office/word/2023/wordml/word16du" xmlns:w16sdtdh="http://schemas.microsoft.com/office/word/2020/wordml/sdtdatahash" xmlns:w16se="http://schemas.microsoft.com/office/word/2015/wordml/symex" xmlns:wpg="http://schemas.microsoft.com/office/word/2010/wordprocessingGroup" xmlns:wpi="http://schemas.microsoft.com/office/word/2010/wordprocessingInk" xmlns:wne="http://schemas.microsoft.com/office/word/2006/wordml" xmlns:wps="http://schemas.microsoft.com/office/word/2010/wordprocessingShape" mc:Ignorable="w14 w15 w16se w16cid w16 w16cex w16sdtdh wp14">
+<w:document xmlns:wpc="http://schemas.microsoft.com/office/word/2010/wordprocessingCanvas" xmlns:mc="http://schemas.openxmlformats.org/markup-compatibility/2006" xmlns:o="urn:schemas-microsoft-com:office:office" xmlns:r="http://schemas.openxmlformats.org/officeDocument/2006/relationships" xmlns:m="http://schemas.openxmlformats.org/officeDocument/2006/math" xmlns:v="urn:schemas-microsoft-com:vml" xmlns:wp14="http://schemas.microsoft.com/office/word/2010/wordprocessingDrawing" xmlns:wp="http://schemas.openxmlformats.org/drawingml/2006/wordprocessingDrawing" xmlns:w10="urn:schemas-microsoft-com:office:word" xmlns:w="http://schemas.openxmlformats.org/wordprocessingml/2006/main" xmlns:w14="http://schemas.microsoft.com/office/word/2010/wordml" xmlns:w15="http://schemas.microsoft.com/office/word/2012/wordml" xmlns:wpg="http://schemas.microsoft.com/office/word/2010/wordprocessingGroup" xmlns:wpi="http://schemas.microsoft.com/office/word/2010/wordprocessingInk" xmlns:wne="http://schemas.microsoft.com/office/word/2006/wordml" xmlns:wps="http://schemas.microsoft.com/office/word/2010/wordprocessingShape" mc:Ignorable="w14 w15 wp14">
   <w:body>
     <w:p>
       <w:pPr>
@@ -81,7 +81,7 @@
           <w:rFonts w:ascii="Arial" w:eastAsia="Arial" w:hAnsi="Arial" w:cs="Arial"/>
           <w:color w:val="000000"/>
         </w:rPr>
-        <w:t xml:space="preserve"> is cd and to move one directory back is cd</w:t>
+        <w:t xml:space="preserve"> is cd and to move one directory back is </w:t>
       </w:r>
       <w:proofErr w:type="gramStart"/>
       <w:r>
@@ -89,7 +89,7 @@
           <w:rFonts w:ascii="Arial" w:eastAsia="Arial" w:hAnsi="Arial" w:cs="Arial"/>
           <w:color w:val="000000"/>
         </w:rPr>
-        <w:t xml:space="preserve"> </w:t>
+        <w:t xml:space="preserve">cd </w:t>
       </w:r>
       <w:r>
         <w:rPr>
@@ -257,7 +257,9 @@
       <w:r>
         <w:rPr>
           <w:rFonts w:ascii="Arial" w:eastAsia="Arial" w:hAnsi="Arial" w:cs="Arial"/>
-          <w:color w:val="000000"/>
+          <w:noProof/>
+          <w:color w:val="000000"/>
+          <w:lang w:val="en-US" w:eastAsia="en-US"/>
         </w:rPr>
         <w:drawing>
           <wp:inline distT="0" distB="0" distL="0" distR="0" wp14:anchorId="41B3758B" wp14:editId="1CB1284B">
@@ -336,7 +338,14 @@
           <w:rFonts w:ascii="Arial" w:eastAsia="Arial" w:hAnsi="Arial" w:cs="Arial"/>
           <w:color w:val="000000"/>
         </w:rPr>
-        <w:t xml:space="preserve"> in the desktop and make 3 text files: </w:t>
+        <w:t xml:space="preserve"> in </w:t>
+      </w:r>
+      <w:r>
+        <w:rPr>
+          <w:rFonts w:ascii="Arial" w:eastAsia="Arial" w:hAnsi="Arial" w:cs="Arial"/>
+          <w:color w:val="000000"/>
+        </w:rPr>
+        <w:t xml:space="preserve">the desktop and make 3 text files: </w:t>
       </w:r>
       <w:r>
         <w:rPr>
@@ -389,7 +398,9 @@
       <w:r>
         <w:rPr>
           <w:rFonts w:ascii="Arial" w:eastAsia="Arial" w:hAnsi="Arial" w:cs="Arial"/>
-          <w:color w:val="000000"/>
+          <w:noProof/>
+          <w:color w:val="000000"/>
+          <w:lang w:val="en-US" w:eastAsia="en-US"/>
         </w:rPr>
         <w:drawing>
           <wp:inline distT="0" distB="0" distL="0" distR="0" wp14:anchorId="0E35E4CD" wp14:editId="70351AC1">
@@ -490,7 +501,9 @@
       <w:r>
         <w:rPr>
           <w:rFonts w:ascii="Arial" w:eastAsia="Arial" w:hAnsi="Arial" w:cs="Arial"/>
-          <w:color w:val="000000"/>
+          <w:noProof/>
+          <w:color w:val="000000"/>
+          <w:lang w:val="en-US" w:eastAsia="en-US"/>
         </w:rPr>
         <w:drawing>
           <wp:inline distT="0" distB="0" distL="0" distR="0" wp14:anchorId="670F32D2" wp14:editId="363ECE54">
@@ -553,7 +566,14 @@
           <w:rFonts w:ascii="Arial" w:eastAsia="Arial" w:hAnsi="Arial" w:cs="Arial"/>
           <w:color w:val="000000"/>
         </w:rPr>
-        <w:t>What is the command to list all the invisible files and to display the directories in detail?</w:t>
+        <w:t xml:space="preserve">What is the command to list all the invisible files and to display the directories in </w:t>
+      </w:r>
+      <w:r>
+        <w:rPr>
+          <w:rFonts w:ascii="Arial" w:eastAsia="Arial" w:hAnsi="Arial" w:cs="Arial"/>
+          <w:color w:val="000000"/>
+        </w:rPr>
+        <w:t>detail?</w:t>
       </w:r>
     </w:p>
     <w:p>
@@ -762,7 +782,14 @@
           <w:rFonts w:ascii="Arial" w:eastAsia="Arial" w:hAnsi="Arial" w:cs="Arial"/>
           <w:color w:val="000000"/>
         </w:rPr>
-        <w:t>Which command is used to find out the path of the current working directory (folder) you’re in?</w:t>
+        <w:t xml:space="preserve">Which command is used to find out the path of the current </w:t>
+      </w:r>
+      <w:r>
+        <w:rPr>
+          <w:rFonts w:ascii="Arial" w:eastAsia="Arial" w:hAnsi="Arial" w:cs="Arial"/>
+          <w:color w:val="000000"/>
+        </w:rPr>
+        <w:t>working directory (folder) you’re in?</w:t>
       </w:r>
     </w:p>
     <w:p>
@@ -811,14 +838,7 @@
           <w:rFonts w:ascii="Arial" w:eastAsia="Arial" w:hAnsi="Arial" w:cs="Arial"/>
           <w:color w:val="000000"/>
         </w:rPr>
-        <w:t>command is used to find out the path of the current working directory (folder) you’re in</w:t>
-      </w:r>
-      <w:r>
-        <w:rPr>
-          <w:rFonts w:ascii="Arial" w:eastAsia="Arial" w:hAnsi="Arial" w:cs="Arial"/>
-          <w:color w:val="000000"/>
-        </w:rPr>
-        <w:t>.</w:t>
+        <w:t>command is used to find out the path of the current working directory (folder) you’re in.</w:t>
       </w:r>
     </w:p>
     <w:p>
@@ -854,6 +874,57 @@
     </w:p>
     <w:p>
       <w:pPr>
+        <w:pStyle w:val="ListParagraph"/>
+        <w:pBdr>
+          <w:top w:val="nil"/>
+          <w:left w:val="nil"/>
+          <w:bottom w:val="nil"/>
+          <w:right w:val="nil"/>
+          <w:between w:val="nil"/>
+        </w:pBdr>
+        <w:spacing w:after="0" w:line="360" w:lineRule="auto"/>
+        <w:rPr>
+          <w:rFonts w:ascii="Arial" w:eastAsia="Arial" w:hAnsi="Arial" w:cs="Arial"/>
+          <w:color w:val="000000"/>
+        </w:rPr>
+      </w:pPr>
+      <w:bookmarkStart w:id="0" w:name="_GoBack"/>
+      <w:bookmarkEnd w:id="0"/>
+      <w:r>
+        <w:rPr>
+          <w:rFonts w:ascii="Arial" w:eastAsia="Arial" w:hAnsi="Arial" w:cs="Arial"/>
+          <w:b/>
+          <w:bCs/>
+          <w:color w:val="000000"/>
+        </w:rPr>
+        <w:t xml:space="preserve">Answer: </w:t>
+      </w:r>
+      <w:r>
+        <w:rPr>
+          <w:rFonts w:ascii="Arial" w:eastAsia="Arial" w:hAnsi="Arial" w:cs="Arial"/>
+          <w:color w:val="000000"/>
+        </w:rPr>
+        <w:t>PWD</w:t>
+      </w:r>
+      <w:r>
+        <w:rPr>
+          <w:rFonts w:ascii="Arial" w:eastAsia="Arial" w:hAnsi="Arial" w:cs="Arial"/>
+          <w:b/>
+          <w:bCs/>
+          <w:color w:val="000000"/>
+        </w:rPr>
+        <w:t xml:space="preserve"> </w:t>
+      </w:r>
+      <w:r>
+        <w:rPr>
+          <w:rFonts w:ascii="Arial" w:eastAsia="Arial" w:hAnsi="Arial" w:cs="Arial"/>
+          <w:color w:val="000000"/>
+        </w:rPr>
+        <w:t>command is used to find out the path of the current working directory (folder) you’re in.</w:t>
+      </w:r>
+    </w:p>
+    <w:p>
+      <w:pPr>
         <w:pBdr>
           <w:top w:val="nil"/>
           <w:left w:val="nil"/>
@@ -917,20 +988,13 @@
           <w:color w:val="000000"/>
         </w:rPr>
       </w:pPr>
-      <w:r>
-        <w:rPr>
-          <w:rFonts w:ascii="Arial" w:eastAsia="Arial" w:hAnsi="Arial" w:cs="Arial"/>
-          <w:color w:val="000000"/>
-        </w:rPr>
-        <w:t>cd</w:t>
-      </w:r>
       <w:proofErr w:type="gramStart"/>
       <w:r>
         <w:rPr>
           <w:rFonts w:ascii="Arial" w:eastAsia="Arial" w:hAnsi="Arial" w:cs="Arial"/>
           <w:color w:val="000000"/>
         </w:rPr>
-        <w:t xml:space="preserve"> ..</w:t>
+        <w:t>cd ..</w:t>
       </w:r>
       <w:proofErr w:type="gramEnd"/>
       <w:r>
@@ -1034,23 +1098,7 @@
           <w:rFonts w:ascii="Arial" w:eastAsia="Arial" w:hAnsi="Arial" w:cs="Arial"/>
           <w:color w:val="000000"/>
         </w:rPr>
-        <w:t>The difference between cd</w:t>
-      </w:r>
-      <w:proofErr w:type="gramStart"/>
-      <w:r>
-        <w:rPr>
-          <w:rFonts w:ascii="Arial" w:eastAsia="Arial" w:hAnsi="Arial" w:cs="Arial"/>
-          <w:color w:val="000000"/>
-        </w:rPr>
-        <w:t xml:space="preserve"> ..</w:t>
-      </w:r>
-      <w:proofErr w:type="gramEnd"/>
-      <w:r>
-        <w:rPr>
-          <w:rFonts w:ascii="Arial" w:eastAsia="Arial" w:hAnsi="Arial" w:cs="Arial"/>
-          <w:color w:val="000000"/>
-        </w:rPr>
-        <w:t>, cd , and cd – is that “cd ..” command is used to go one directory back and “cd” command is used to go the directory of choice by user within that directory and “cd –” command is used to go to one directory forward.</w:t>
+        <w:t>The difference between cd .., cd , and cd – is that “cd ..” command is used to go one directory back and “cd” command is used to go the directory of choice by user within that directory and “cd –” command is used to go to one directory forward.</w:t>
       </w:r>
     </w:p>
     <w:p>
@@ -1105,6 +1153,49 @@
         </w:rPr>
         <w:t xml:space="preserve">Answer: </w:t>
       </w:r>
+      <w:r>
+        <w:rPr>
+          <w:rFonts w:ascii="Arial" w:eastAsia="Arial" w:hAnsi="Arial" w:cs="Arial"/>
+          <w:b/>
+          <w:bCs/>
+          <w:color w:val="000000"/>
+        </w:rPr>
+        <w:drawing>
+          <wp:inline distT="0" distB="0" distL="0" distR="0" wp14:anchorId="037C42F7" wp14:editId="51C5D317">
+            <wp:extent cx="5731510" cy="956310"/>
+            <wp:effectExtent l="0" t="0" r="2540" b="0"/>
+            <wp:docPr id="4" name="Picture 4"/>
+            <wp:cNvGraphicFramePr>
+              <a:graphicFrameLocks xmlns:a="http://schemas.openxmlformats.org/drawingml/2006/main" noChangeAspect="1"/>
+            </wp:cNvGraphicFramePr>
+            <a:graphic xmlns:a="http://schemas.openxmlformats.org/drawingml/2006/main">
+              <a:graphicData uri="http://schemas.openxmlformats.org/drawingml/2006/picture">
+                <pic:pic xmlns:pic="http://schemas.openxmlformats.org/drawingml/2006/picture">
+                  <pic:nvPicPr>
+                    <pic:cNvPr id="1" name=""/>
+                    <pic:cNvPicPr/>
+                  </pic:nvPicPr>
+                  <pic:blipFill>
+                    <a:blip r:embed="rId11"/>
+                    <a:stretch>
+                      <a:fillRect/>
+                    </a:stretch>
+                  </pic:blipFill>
+                  <pic:spPr>
+                    <a:xfrm>
+                      <a:off x="0" y="0"/>
+                      <a:ext cx="5731510" cy="956310"/>
+                    </a:xfrm>
+                    <a:prstGeom prst="rect">
+                      <a:avLst/>
+                    </a:prstGeom>
+                  </pic:spPr>
+                </pic:pic>
+              </a:graphicData>
+            </a:graphic>
+          </wp:inline>
+        </w:drawing>
+      </w:r>
     </w:p>
     <w:p>
       <w:pPr>
@@ -1135,6 +1226,23 @@
     </w:p>
     <w:p>
       <w:pPr>
+        <w:pBdr>
+          <w:top w:val="nil"/>
+          <w:left w:val="nil"/>
+          <w:bottom w:val="nil"/>
+          <w:right w:val="nil"/>
+          <w:between w:val="nil"/>
+        </w:pBdr>
+        <w:spacing w:after="0" w:line="360" w:lineRule="auto"/>
+        <w:ind w:left="720"/>
+        <w:rPr>
+          <w:rFonts w:ascii="Arial" w:eastAsia="Arial" w:hAnsi="Arial" w:cs="Arial"/>
+          <w:color w:val="000000"/>
+        </w:rPr>
+      </w:pPr>
+    </w:p>
+    <w:p>
+      <w:pPr>
         <w:numPr>
           <w:ilvl w:val="0"/>
           <w:numId w:val="1"/>
@@ -1162,6 +1270,73 @@
     </w:p>
     <w:p>
       <w:pPr>
+        <w:pStyle w:val="ListParagraph"/>
+        <w:rPr>
+          <w:rFonts w:ascii="Arial" w:eastAsia="Arial" w:hAnsi="Arial" w:cs="Arial"/>
+          <w:color w:val="000000"/>
+        </w:rPr>
+      </w:pPr>
+      <w:r>
+        <w:rPr>
+          <w:rFonts w:ascii="Arial" w:eastAsia="Arial" w:hAnsi="Arial" w:cs="Arial"/>
+          <w:color w:val="000000"/>
+        </w:rPr>
+        <w:drawing>
+          <wp:inline distT="0" distB="0" distL="0" distR="0" wp14:anchorId="7564A78C" wp14:editId="1ABF0AA0">
+            <wp:extent cx="5731510" cy="828040"/>
+            <wp:effectExtent l="0" t="0" r="2540" b="0"/>
+            <wp:docPr id="5" name="Picture 5"/>
+            <wp:cNvGraphicFramePr>
+              <a:graphicFrameLocks xmlns:a="http://schemas.openxmlformats.org/drawingml/2006/main" noChangeAspect="1"/>
+            </wp:cNvGraphicFramePr>
+            <a:graphic xmlns:a="http://schemas.openxmlformats.org/drawingml/2006/main">
+              <a:graphicData uri="http://schemas.openxmlformats.org/drawingml/2006/picture">
+                <pic:pic xmlns:pic="http://schemas.openxmlformats.org/drawingml/2006/picture">
+                  <pic:nvPicPr>
+                    <pic:cNvPr id="1" name=""/>
+                    <pic:cNvPicPr/>
+                  </pic:nvPicPr>
+                  <pic:blipFill>
+                    <a:blip r:embed="rId12"/>
+                    <a:stretch>
+                      <a:fillRect/>
+                    </a:stretch>
+                  </pic:blipFill>
+                  <pic:spPr>
+                    <a:xfrm>
+                      <a:off x="0" y="0"/>
+                      <a:ext cx="5731510" cy="828040"/>
+                    </a:xfrm>
+                    <a:prstGeom prst="rect">
+                      <a:avLst/>
+                    </a:prstGeom>
+                  </pic:spPr>
+                </pic:pic>
+              </a:graphicData>
+            </a:graphic>
+          </wp:inline>
+        </w:drawing>
+      </w:r>
+    </w:p>
+    <w:p>
+      <w:pPr>
+        <w:pBdr>
+          <w:top w:val="nil"/>
+          <w:left w:val="nil"/>
+          <w:bottom w:val="nil"/>
+          <w:right w:val="nil"/>
+          <w:between w:val="nil"/>
+        </w:pBdr>
+        <w:spacing w:after="0" w:line="360" w:lineRule="auto"/>
+        <w:ind w:left="720"/>
+        <w:rPr>
+          <w:rFonts w:ascii="Arial" w:eastAsia="Arial" w:hAnsi="Arial" w:cs="Arial"/>
+          <w:color w:val="000000"/>
+        </w:rPr>
+      </w:pPr>
+    </w:p>
+    <w:p>
+      <w:pPr>
         <w:numPr>
           <w:ilvl w:val="0"/>
           <w:numId w:val="1"/>
@@ -1180,15 +1355,18 @@
         </w:rPr>
       </w:pPr>
       <w:proofErr w:type="spellStart"/>
+      <w:proofErr w:type="gramStart"/>
       <w:r>
         <w:rPr>
           <w:rFonts w:ascii="Arial" w:eastAsia="Arial" w:hAnsi="Arial" w:cs="Arial"/>
           <w:b/>
           <w:color w:val="000000"/>
         </w:rPr>
+        <w:lastRenderedPageBreak/>
         <w:t>df</w:t>
       </w:r>
       <w:proofErr w:type="spellEnd"/>
+      <w:proofErr w:type="gramEnd"/>
       <w:r>
         <w:rPr>
           <w:rFonts w:ascii="Arial" w:eastAsia="Arial" w:hAnsi="Arial" w:cs="Arial"/>
@@ -1196,6 +1374,23 @@
         </w:rPr>
         <w:t xml:space="preserve"> is used to get the report of disk space uses on the system. The results shown is KBs. What if I want to see the report in megabytes?</w:t>
       </w:r>
+    </w:p>
+    <w:p>
+      <w:pPr>
+        <w:pBdr>
+          <w:top w:val="nil"/>
+          <w:left w:val="nil"/>
+          <w:bottom w:val="nil"/>
+          <w:right w:val="nil"/>
+          <w:between w:val="nil"/>
+        </w:pBdr>
+        <w:spacing w:after="0" w:line="360" w:lineRule="auto"/>
+        <w:ind w:left="720"/>
+        <w:rPr>
+          <w:rFonts w:ascii="Arial" w:eastAsia="Arial" w:hAnsi="Arial" w:cs="Arial"/>
+          <w:color w:val="000000"/>
+        </w:rPr>
+      </w:pPr>
     </w:p>
     <w:p>
       <w:pPr>
@@ -1238,8 +1433,32 @@
           <w:rFonts w:ascii="Arial" w:eastAsia="Arial" w:hAnsi="Arial" w:cs="Arial"/>
           <w:color w:val="000000"/>
         </w:rPr>
-        <w:t>What is the command to move file KAT.txt from directory Pictures to directory Videos if the full path of Pictures directory is /home/user/Pictures?</w:t>
-      </w:r>
+        <w:t xml:space="preserve">What is the command to move file KAT.txt from directory Pictures to directory Videos if the full path of Pictures </w:t>
+      </w:r>
+      <w:r>
+        <w:rPr>
+          <w:rFonts w:ascii="Arial" w:eastAsia="Arial" w:hAnsi="Arial" w:cs="Arial"/>
+          <w:color w:val="000000"/>
+        </w:rPr>
+        <w:t>directory is /home/user/Pictures?</w:t>
+      </w:r>
+    </w:p>
+    <w:p>
+      <w:pPr>
+        <w:pBdr>
+          <w:top w:val="nil"/>
+          <w:left w:val="nil"/>
+          <w:bottom w:val="nil"/>
+          <w:right w:val="nil"/>
+          <w:between w:val="nil"/>
+        </w:pBdr>
+        <w:spacing w:after="0"/>
+        <w:ind w:left="720"/>
+        <w:rPr>
+          <w:rFonts w:ascii="Arial" w:eastAsia="Arial" w:hAnsi="Arial" w:cs="Arial"/>
+          <w:color w:val="000000"/>
+        </w:rPr>
+      </w:pPr>
     </w:p>
     <w:p>
       <w:pPr>
@@ -1259,12 +1478,12 @@
       </w:pPr>
     </w:p>
     <w:sectPr>
-      <w:headerReference w:type="even" r:id="rId11"/>
-      <w:headerReference w:type="default" r:id="rId12"/>
-      <w:footerReference w:type="even" r:id="rId13"/>
-      <w:footerReference w:type="default" r:id="rId14"/>
-      <w:headerReference w:type="first" r:id="rId15"/>
-      <w:footerReference w:type="first" r:id="rId16"/>
+      <w:headerReference w:type="even" r:id="rId13"/>
+      <w:headerReference w:type="default" r:id="rId14"/>
+      <w:footerReference w:type="even" r:id="rId15"/>
+      <w:footerReference w:type="default" r:id="rId16"/>
+      <w:headerReference w:type="first" r:id="rId17"/>
+      <w:footerReference w:type="first" r:id="rId18"/>
       <w:pgSz w:w="11906" w:h="16838"/>
       <w:pgMar w:top="1440" w:right="1440" w:bottom="1440" w:left="1440" w:header="720" w:footer="720" w:gutter="0"/>
       <w:pgNumType w:start="1"/>
@@ -1275,7 +1494,7 @@
 </file>
 
 <file path=word/endnotes.xml><?xml version="1.0" encoding="utf-8"?>
-<w:endnotes xmlns:wpc="http://schemas.microsoft.com/office/word/2010/wordprocessingCanvas" xmlns:cx="http://schemas.microsoft.com/office/drawing/2014/chartex" xmlns:cx1="http://schemas.microsoft.com/office/drawing/2015/9/8/chartex" xmlns:cx2="http://schemas.microsoft.com/office/drawing/2015/10/21/chartex" xmlns:cx3="http://schemas.microsoft.com/office/drawing/2016/5/9/chartex" xmlns:cx4="http://schemas.microsoft.com/office/drawing/2016/5/10/chartex" xmlns:cx5="http://schemas.microsoft.com/office/drawing/2016/5/11/chartex" xmlns:cx6="http://schemas.microsoft.com/office/drawing/2016/5/12/chartex" xmlns:cx7="http://schemas.microsoft.com/office/drawing/2016/5/13/chartex" xmlns:cx8="http://schemas.microsoft.com/office/drawing/2016/5/14/chartex" xmlns:mc="http://schemas.openxmlformats.org/markup-compatibility/2006" xmlns:aink="http://schemas.microsoft.com/office/drawing/2016/ink" xmlns:am3d="http://schemas.microsoft.com/office/drawing/2017/model3d" xmlns:o="urn:schemas-microsoft-com:office:office" xmlns:oel="http://schemas.microsoft.com/office/2019/extlst" xmlns:r="http://schemas.openxmlformats.org/officeDocument/2006/relationships" xmlns:m="http://schemas.openxmlformats.org/officeDocument/2006/math" xmlns:v="urn:schemas-microsoft-com:vml" xmlns:wp14="http://schemas.microsoft.com/office/word/2010/wordprocessingDrawing" xmlns:wp="http://schemas.openxmlformats.org/drawingml/2006/wordprocessingDrawing" xmlns:w10="urn:schemas-microsoft-com:office:word" xmlns:w="http://schemas.openxmlformats.org/wordprocessingml/2006/main" xmlns:w14="http://schemas.microsoft.com/office/word/2010/wordml" xmlns:w15="http://schemas.microsoft.com/office/word/2012/wordml" xmlns:w16cex="http://schemas.microsoft.com/office/word/2018/wordml/cex" xmlns:w16cid="http://schemas.microsoft.com/office/word/2016/wordml/cid" xmlns:w16="http://schemas.microsoft.com/office/word/2018/wordml" xmlns:w16du="http://schemas.microsoft.com/office/word/2023/wordml/word16du" xmlns:w16sdtdh="http://schemas.microsoft.com/office/word/2020/wordml/sdtdatahash" xmlns:w16se="http://schemas.microsoft.com/office/word/2015/wordml/symex" xmlns:wpg="http://schemas.microsoft.com/office/word/2010/wordprocessingGroup" xmlns:wpi="http://schemas.microsoft.com/office/word/2010/wordprocessingInk" xmlns:wne="http://schemas.microsoft.com/office/word/2006/wordml" xmlns:wps="http://schemas.microsoft.com/office/word/2010/wordprocessingShape" mc:Ignorable="w14 w15 w16se w16cid w16 w16cex w16sdtdh wp14">
+<w:endnotes xmlns:wpc="http://schemas.microsoft.com/office/word/2010/wordprocessingCanvas" xmlns:mc="http://schemas.openxmlformats.org/markup-compatibility/2006" xmlns:o="urn:schemas-microsoft-com:office:office" xmlns:r="http://schemas.openxmlformats.org/officeDocument/2006/relationships" xmlns:m="http://schemas.openxmlformats.org/officeDocument/2006/math" xmlns:v="urn:schemas-microsoft-com:vml" xmlns:wp14="http://schemas.microsoft.com/office/word/2010/wordprocessingDrawing" xmlns:wp="http://schemas.openxmlformats.org/drawingml/2006/wordprocessingDrawing" xmlns:w10="urn:schemas-microsoft-com:office:word" xmlns:w="http://schemas.openxmlformats.org/wordprocessingml/2006/main" xmlns:w14="http://schemas.microsoft.com/office/word/2010/wordml" xmlns:w15="http://schemas.microsoft.com/office/word/2012/wordml" xmlns:wpg="http://schemas.microsoft.com/office/word/2010/wordprocessingGroup" xmlns:wpi="http://schemas.microsoft.com/office/word/2010/wordprocessingInk" xmlns:wne="http://schemas.microsoft.com/office/word/2006/wordml" xmlns:wps="http://schemas.microsoft.com/office/word/2010/wordprocessingShape" mc:Ignorable="w14 w15 wp14">
   <w:endnote w:type="separator" w:id="-1">
     <w:p>
       <w:pPr>
@@ -1300,7 +1519,7 @@
 </file>
 
 <file path=word/footer1.xml><?xml version="1.0" encoding="utf-8"?>
-<w:ftr xmlns:wpc="http://schemas.microsoft.com/office/word/2010/wordprocessingCanvas" xmlns:cx="http://schemas.microsoft.com/office/drawing/2014/chartex" xmlns:cx1="http://schemas.microsoft.com/office/drawing/2015/9/8/chartex" xmlns:cx2="http://schemas.microsoft.com/office/drawing/2015/10/21/chartex" xmlns:cx3="http://schemas.microsoft.com/office/drawing/2016/5/9/chartex" xmlns:cx4="http://schemas.microsoft.com/office/drawing/2016/5/10/chartex" xmlns:cx5="http://schemas.microsoft.com/office/drawing/2016/5/11/chartex" xmlns:cx6="http://schemas.microsoft.com/office/drawing/2016/5/12/chartex" xmlns:cx7="http://schemas.microsoft.com/office/drawing/2016/5/13/chartex" xmlns:cx8="http://schemas.microsoft.com/office/drawing/2016/5/14/chartex" xmlns:mc="http://schemas.openxmlformats.org/markup-compatibility/2006" xmlns:aink="http://schemas.microsoft.com/office/drawing/2016/ink" xmlns:am3d="http://schemas.microsoft.com/office/drawing/2017/model3d" xmlns:o="urn:schemas-microsoft-com:office:office" xmlns:oel="http://schemas.microsoft.com/office/2019/extlst" xmlns:r="http://schemas.openxmlformats.org/officeDocument/2006/relationships" xmlns:m="http://schemas.openxmlformats.org/officeDocument/2006/math" xmlns:v="urn:schemas-microsoft-com:vml" xmlns:wp14="http://schemas.microsoft.com/office/word/2010/wordprocessingDrawing" xmlns:wp="http://schemas.openxmlformats.org/drawingml/2006/wordprocessingDrawing" xmlns:w10="urn:schemas-microsoft-com:office:word" xmlns:w="http://schemas.openxmlformats.org/wordprocessingml/2006/main" xmlns:w14="http://schemas.microsoft.com/office/word/2010/wordml" xmlns:w15="http://schemas.microsoft.com/office/word/2012/wordml" xmlns:w16cex="http://schemas.microsoft.com/office/word/2018/wordml/cex" xmlns:w16cid="http://schemas.microsoft.com/office/word/2016/wordml/cid" xmlns:w16="http://schemas.microsoft.com/office/word/2018/wordml" xmlns:w16du="http://schemas.microsoft.com/office/word/2023/wordml/word16du" xmlns:w16sdtdh="http://schemas.microsoft.com/office/word/2020/wordml/sdtdatahash" xmlns:w16se="http://schemas.microsoft.com/office/word/2015/wordml/symex" xmlns:wpg="http://schemas.microsoft.com/office/word/2010/wordprocessingGroup" xmlns:wpi="http://schemas.microsoft.com/office/word/2010/wordprocessingInk" xmlns:wne="http://schemas.microsoft.com/office/word/2006/wordml" xmlns:wps="http://schemas.microsoft.com/office/word/2010/wordprocessingShape" mc:Ignorable="w14 w15 w16se w16cid w16 w16cex w16sdtdh wp14">
+<w:ftr xmlns:wpc="http://schemas.microsoft.com/office/word/2010/wordprocessingCanvas" xmlns:mc="http://schemas.openxmlformats.org/markup-compatibility/2006" xmlns:o="urn:schemas-microsoft-com:office:office" xmlns:r="http://schemas.openxmlformats.org/officeDocument/2006/relationships" xmlns:m="http://schemas.openxmlformats.org/officeDocument/2006/math" xmlns:v="urn:schemas-microsoft-com:vml" xmlns:wp14="http://schemas.microsoft.com/office/word/2010/wordprocessingDrawing" xmlns:wp="http://schemas.openxmlformats.org/drawingml/2006/wordprocessingDrawing" xmlns:w10="urn:schemas-microsoft-com:office:word" xmlns:w="http://schemas.openxmlformats.org/wordprocessingml/2006/main" xmlns:w14="http://schemas.microsoft.com/office/word/2010/wordml" xmlns:w15="http://schemas.microsoft.com/office/word/2012/wordml" xmlns:wpg="http://schemas.microsoft.com/office/word/2010/wordprocessingGroup" xmlns:wpi="http://schemas.microsoft.com/office/word/2010/wordprocessingInk" xmlns:wne="http://schemas.microsoft.com/office/word/2006/wordml" xmlns:wps="http://schemas.microsoft.com/office/word/2010/wordprocessingShape" mc:Ignorable="w14 w15 wp14">
   <w:p>
     <w:pPr>
       <w:pBdr>
@@ -1324,7 +1543,7 @@
 </file>
 
 <file path=word/footer2.xml><?xml version="1.0" encoding="utf-8"?>
-<w:ftr xmlns:wpc="http://schemas.microsoft.com/office/word/2010/wordprocessingCanvas" xmlns:cx="http://schemas.microsoft.com/office/drawing/2014/chartex" xmlns:cx1="http://schemas.microsoft.com/office/drawing/2015/9/8/chartex" xmlns:cx2="http://schemas.microsoft.com/office/drawing/2015/10/21/chartex" xmlns:cx3="http://schemas.microsoft.com/office/drawing/2016/5/9/chartex" xmlns:cx4="http://schemas.microsoft.com/office/drawing/2016/5/10/chartex" xmlns:cx5="http://schemas.microsoft.com/office/drawing/2016/5/11/chartex" xmlns:cx6="http://schemas.microsoft.com/office/drawing/2016/5/12/chartex" xmlns:cx7="http://schemas.microsoft.com/office/drawing/2016/5/13/chartex" xmlns:cx8="http://schemas.microsoft.com/office/drawing/2016/5/14/chartex" xmlns:mc="http://schemas.openxmlformats.org/markup-compatibility/2006" xmlns:aink="http://schemas.microsoft.com/office/drawing/2016/ink" xmlns:am3d="http://schemas.microsoft.com/office/drawing/2017/model3d" xmlns:o="urn:schemas-microsoft-com:office:office" xmlns:oel="http://schemas.microsoft.com/office/2019/extlst" xmlns:r="http://schemas.openxmlformats.org/officeDocument/2006/relationships" xmlns:m="http://schemas.openxmlformats.org/officeDocument/2006/math" xmlns:v="urn:schemas-microsoft-com:vml" xmlns:wp14="http://schemas.microsoft.com/office/word/2010/wordprocessingDrawing" xmlns:wp="http://schemas.openxmlformats.org/drawingml/2006/wordprocessingDrawing" xmlns:w10="urn:schemas-microsoft-com:office:word" xmlns:w="http://schemas.openxmlformats.org/wordprocessingml/2006/main" xmlns:w14="http://schemas.microsoft.com/office/word/2010/wordml" xmlns:w15="http://schemas.microsoft.com/office/word/2012/wordml" xmlns:w16cex="http://schemas.microsoft.com/office/word/2018/wordml/cex" xmlns:w16cid="http://schemas.microsoft.com/office/word/2016/wordml/cid" xmlns:w16="http://schemas.microsoft.com/office/word/2018/wordml" xmlns:w16du="http://schemas.microsoft.com/office/word/2023/wordml/word16du" xmlns:w16sdtdh="http://schemas.microsoft.com/office/word/2020/wordml/sdtdatahash" xmlns:w16se="http://schemas.microsoft.com/office/word/2015/wordml/symex" xmlns:wpg="http://schemas.microsoft.com/office/word/2010/wordprocessingGroup" xmlns:wpi="http://schemas.microsoft.com/office/word/2010/wordprocessingInk" xmlns:wne="http://schemas.microsoft.com/office/word/2006/wordml" xmlns:wps="http://schemas.microsoft.com/office/word/2010/wordprocessingShape" mc:Ignorable="w14 w15 w16se w16cid w16 w16cex w16sdtdh wp14">
+<w:ftr xmlns:wpc="http://schemas.microsoft.com/office/word/2010/wordprocessingCanvas" xmlns:mc="http://schemas.openxmlformats.org/markup-compatibility/2006" xmlns:o="urn:schemas-microsoft-com:office:office" xmlns:r="http://schemas.openxmlformats.org/officeDocument/2006/relationships" xmlns:m="http://schemas.openxmlformats.org/officeDocument/2006/math" xmlns:v="urn:schemas-microsoft-com:vml" xmlns:wp14="http://schemas.microsoft.com/office/word/2010/wordprocessingDrawing" xmlns:wp="http://schemas.openxmlformats.org/drawingml/2006/wordprocessingDrawing" xmlns:w10="urn:schemas-microsoft-com:office:word" xmlns:w="http://schemas.openxmlformats.org/wordprocessingml/2006/main" xmlns:w14="http://schemas.microsoft.com/office/word/2010/wordml" xmlns:w15="http://schemas.microsoft.com/office/word/2012/wordml" xmlns:wpg="http://schemas.microsoft.com/office/word/2010/wordprocessingGroup" xmlns:wpi="http://schemas.microsoft.com/office/word/2010/wordprocessingInk" xmlns:wne="http://schemas.microsoft.com/office/word/2006/wordml" xmlns:wps="http://schemas.microsoft.com/office/word/2010/wordprocessingShape" mc:Ignorable="w14 w15 wp14">
   <w:p>
     <w:pPr>
       <w:pBdr>
@@ -1348,7 +1567,7 @@
 </file>
 
 <file path=word/footer3.xml><?xml version="1.0" encoding="utf-8"?>
-<w:ftr xmlns:wpc="http://schemas.microsoft.com/office/word/2010/wordprocessingCanvas" xmlns:cx="http://schemas.microsoft.com/office/drawing/2014/chartex" xmlns:cx1="http://schemas.microsoft.com/office/drawing/2015/9/8/chartex" xmlns:cx2="http://schemas.microsoft.com/office/drawing/2015/10/21/chartex" xmlns:cx3="http://schemas.microsoft.com/office/drawing/2016/5/9/chartex" xmlns:cx4="http://schemas.microsoft.com/office/drawing/2016/5/10/chartex" xmlns:cx5="http://schemas.microsoft.com/office/drawing/2016/5/11/chartex" xmlns:cx6="http://schemas.microsoft.com/office/drawing/2016/5/12/chartex" xmlns:cx7="http://schemas.microsoft.com/office/drawing/2016/5/13/chartex" xmlns:cx8="http://schemas.microsoft.com/office/drawing/2016/5/14/chartex" xmlns:mc="http://schemas.openxmlformats.org/markup-compatibility/2006" xmlns:aink="http://schemas.microsoft.com/office/drawing/2016/ink" xmlns:am3d="http://schemas.microsoft.com/office/drawing/2017/model3d" xmlns:o="urn:schemas-microsoft-com:office:office" xmlns:oel="http://schemas.microsoft.com/office/2019/extlst" xmlns:r="http://schemas.openxmlformats.org/officeDocument/2006/relationships" xmlns:m="http://schemas.openxmlformats.org/officeDocument/2006/math" xmlns:v="urn:schemas-microsoft-com:vml" xmlns:wp14="http://schemas.microsoft.com/office/word/2010/wordprocessingDrawing" xmlns:wp="http://schemas.openxmlformats.org/drawingml/2006/wordprocessingDrawing" xmlns:w10="urn:schemas-microsoft-com:office:word" xmlns:w="http://schemas.openxmlformats.org/wordprocessingml/2006/main" xmlns:w14="http://schemas.microsoft.com/office/word/2010/wordml" xmlns:w15="http://schemas.microsoft.com/office/word/2012/wordml" xmlns:w16cex="http://schemas.microsoft.com/office/word/2018/wordml/cex" xmlns:w16cid="http://schemas.microsoft.com/office/word/2016/wordml/cid" xmlns:w16="http://schemas.microsoft.com/office/word/2018/wordml" xmlns:w16du="http://schemas.microsoft.com/office/word/2023/wordml/word16du" xmlns:w16sdtdh="http://schemas.microsoft.com/office/word/2020/wordml/sdtdatahash" xmlns:w16se="http://schemas.microsoft.com/office/word/2015/wordml/symex" xmlns:wpg="http://schemas.microsoft.com/office/word/2010/wordprocessingGroup" xmlns:wpi="http://schemas.microsoft.com/office/word/2010/wordprocessingInk" xmlns:wne="http://schemas.microsoft.com/office/word/2006/wordml" xmlns:wps="http://schemas.microsoft.com/office/word/2010/wordprocessingShape" mc:Ignorable="w14 w15 w16se w16cid w16 w16cex w16sdtdh wp14">
+<w:ftr xmlns:wpc="http://schemas.microsoft.com/office/word/2010/wordprocessingCanvas" xmlns:mc="http://schemas.openxmlformats.org/markup-compatibility/2006" xmlns:o="urn:schemas-microsoft-com:office:office" xmlns:r="http://schemas.openxmlformats.org/officeDocument/2006/relationships" xmlns:m="http://schemas.openxmlformats.org/officeDocument/2006/math" xmlns:v="urn:schemas-microsoft-com:vml" xmlns:wp14="http://schemas.microsoft.com/office/word/2010/wordprocessingDrawing" xmlns:wp="http://schemas.openxmlformats.org/drawingml/2006/wordprocessingDrawing" xmlns:w10="urn:schemas-microsoft-com:office:word" xmlns:w="http://schemas.openxmlformats.org/wordprocessingml/2006/main" xmlns:w14="http://schemas.microsoft.com/office/word/2010/wordml" xmlns:w15="http://schemas.microsoft.com/office/word/2012/wordml" xmlns:wpg="http://schemas.microsoft.com/office/word/2010/wordprocessingGroup" xmlns:wpi="http://schemas.microsoft.com/office/word/2010/wordprocessingInk" xmlns:wne="http://schemas.microsoft.com/office/word/2006/wordml" xmlns:wps="http://schemas.microsoft.com/office/word/2010/wordprocessingShape" mc:Ignorable="w14 w15 wp14">
   <w:p>
     <w:pPr>
       <w:pBdr>
@@ -1372,7 +1591,7 @@
 </file>
 
 <file path=word/footnotes.xml><?xml version="1.0" encoding="utf-8"?>
-<w:footnotes xmlns:wpc="http://schemas.microsoft.com/office/word/2010/wordprocessingCanvas" xmlns:cx="http://schemas.microsoft.com/office/drawing/2014/chartex" xmlns:cx1="http://schemas.microsoft.com/office/drawing/2015/9/8/chartex" xmlns:cx2="http://schemas.microsoft.com/office/drawing/2015/10/21/chartex" xmlns:cx3="http://schemas.microsoft.com/office/drawing/2016/5/9/chartex" xmlns:cx4="http://schemas.microsoft.com/office/drawing/2016/5/10/chartex" xmlns:cx5="http://schemas.microsoft.com/office/drawing/2016/5/11/chartex" xmlns:cx6="http://schemas.microsoft.com/office/drawing/2016/5/12/chartex" xmlns:cx7="http://schemas.microsoft.com/office/drawing/2016/5/13/chartex" xmlns:cx8="http://schemas.microsoft.com/office/drawing/2016/5/14/chartex" xmlns:mc="http://schemas.openxmlformats.org/markup-compatibility/2006" xmlns:aink="http://schemas.microsoft.com/office/drawing/2016/ink" xmlns:am3d="http://schemas.microsoft.com/office/drawing/2017/model3d" xmlns:o="urn:schemas-microsoft-com:office:office" xmlns:oel="http://schemas.microsoft.com/office/2019/extlst" xmlns:r="http://schemas.openxmlformats.org/officeDocument/2006/relationships" xmlns:m="http://schemas.openxmlformats.org/officeDocument/2006/math" xmlns:v="urn:schemas-microsoft-com:vml" xmlns:wp14="http://schemas.microsoft.com/office/word/2010/wordprocessingDrawing" xmlns:wp="http://schemas.openxmlformats.org/drawingml/2006/wordprocessingDrawing" xmlns:w10="urn:schemas-microsoft-com:office:word" xmlns:w="http://schemas.openxmlformats.org/wordprocessingml/2006/main" xmlns:w14="http://schemas.microsoft.com/office/word/2010/wordml" xmlns:w15="http://schemas.microsoft.com/office/word/2012/wordml" xmlns:w16cex="http://schemas.microsoft.com/office/word/2018/wordml/cex" xmlns:w16cid="http://schemas.microsoft.com/office/word/2016/wordml/cid" xmlns:w16="http://schemas.microsoft.com/office/word/2018/wordml" xmlns:w16du="http://schemas.microsoft.com/office/word/2023/wordml/word16du" xmlns:w16sdtdh="http://schemas.microsoft.com/office/word/2020/wordml/sdtdatahash" xmlns:w16se="http://schemas.microsoft.com/office/word/2015/wordml/symex" xmlns:wpg="http://schemas.microsoft.com/office/word/2010/wordprocessingGroup" xmlns:wpi="http://schemas.microsoft.com/office/word/2010/wordprocessingInk" xmlns:wne="http://schemas.microsoft.com/office/word/2006/wordml" xmlns:wps="http://schemas.microsoft.com/office/word/2010/wordprocessingShape" mc:Ignorable="w14 w15 w16se w16cid w16 w16cex w16sdtdh wp14">
+<w:footnotes xmlns:wpc="http://schemas.microsoft.com/office/word/2010/wordprocessingCanvas" xmlns:mc="http://schemas.openxmlformats.org/markup-compatibility/2006" xmlns:o="urn:schemas-microsoft-com:office:office" xmlns:r="http://schemas.openxmlformats.org/officeDocument/2006/relationships" xmlns:m="http://schemas.openxmlformats.org/officeDocument/2006/math" xmlns:v="urn:schemas-microsoft-com:vml" xmlns:wp14="http://schemas.microsoft.com/office/word/2010/wordprocessingDrawing" xmlns:wp="http://schemas.openxmlformats.org/drawingml/2006/wordprocessingDrawing" xmlns:w10="urn:schemas-microsoft-com:office:word" xmlns:w="http://schemas.openxmlformats.org/wordprocessingml/2006/main" xmlns:w14="http://schemas.microsoft.com/office/word/2010/wordml" xmlns:w15="http://schemas.microsoft.com/office/word/2012/wordml" xmlns:wpg="http://schemas.microsoft.com/office/word/2010/wordprocessingGroup" xmlns:wpi="http://schemas.microsoft.com/office/word/2010/wordprocessingInk" xmlns:wne="http://schemas.microsoft.com/office/word/2006/wordml" xmlns:wps="http://schemas.microsoft.com/office/word/2010/wordprocessingShape" mc:Ignorable="w14 w15 wp14">
   <w:footnote w:type="separator" w:id="-1">
     <w:p>
       <w:pPr>
@@ -1397,7 +1616,7 @@
 </file>
 
 <file path=word/header1.xml><?xml version="1.0" encoding="utf-8"?>
-<w:hdr xmlns:wpc="http://schemas.microsoft.com/office/word/2010/wordprocessingCanvas" xmlns:cx="http://schemas.microsoft.com/office/drawing/2014/chartex" xmlns:cx1="http://schemas.microsoft.com/office/drawing/2015/9/8/chartex" xmlns:cx2="http://schemas.microsoft.com/office/drawing/2015/10/21/chartex" xmlns:cx3="http://schemas.microsoft.com/office/drawing/2016/5/9/chartex" xmlns:cx4="http://schemas.microsoft.com/office/drawing/2016/5/10/chartex" xmlns:cx5="http://schemas.microsoft.com/office/drawing/2016/5/11/chartex" xmlns:cx6="http://schemas.microsoft.com/office/drawing/2016/5/12/chartex" xmlns:cx7="http://schemas.microsoft.com/office/drawing/2016/5/13/chartex" xmlns:cx8="http://schemas.microsoft.com/office/drawing/2016/5/14/chartex" xmlns:mc="http://schemas.openxmlformats.org/markup-compatibility/2006" xmlns:aink="http://schemas.microsoft.com/office/drawing/2016/ink" xmlns:am3d="http://schemas.microsoft.com/office/drawing/2017/model3d" xmlns:o="urn:schemas-microsoft-com:office:office" xmlns:oel="http://schemas.microsoft.com/office/2019/extlst" xmlns:r="http://schemas.openxmlformats.org/officeDocument/2006/relationships" xmlns:m="http://schemas.openxmlformats.org/officeDocument/2006/math" xmlns:v="urn:schemas-microsoft-com:vml" xmlns:wp14="http://schemas.microsoft.com/office/word/2010/wordprocessingDrawing" xmlns:wp="http://schemas.openxmlformats.org/drawingml/2006/wordprocessingDrawing" xmlns:w10="urn:schemas-microsoft-com:office:word" xmlns:w="http://schemas.openxmlformats.org/wordprocessingml/2006/main" xmlns:w14="http://schemas.microsoft.com/office/word/2010/wordml" xmlns:w15="http://schemas.microsoft.com/office/word/2012/wordml" xmlns:w16cex="http://schemas.microsoft.com/office/word/2018/wordml/cex" xmlns:w16cid="http://schemas.microsoft.com/office/word/2016/wordml/cid" xmlns:w16="http://schemas.microsoft.com/office/word/2018/wordml" xmlns:w16du="http://schemas.microsoft.com/office/word/2023/wordml/word16du" xmlns:w16sdtdh="http://schemas.microsoft.com/office/word/2020/wordml/sdtdatahash" xmlns:w16se="http://schemas.microsoft.com/office/word/2015/wordml/symex" xmlns:wpg="http://schemas.microsoft.com/office/word/2010/wordprocessingGroup" xmlns:wpi="http://schemas.microsoft.com/office/word/2010/wordprocessingInk" xmlns:wne="http://schemas.microsoft.com/office/word/2006/wordml" xmlns:wps="http://schemas.microsoft.com/office/word/2010/wordprocessingShape" mc:Ignorable="w14 w15 w16se w16cid w16 w16cex w16sdtdh wp14">
+<w:hdr xmlns:wpc="http://schemas.microsoft.com/office/word/2010/wordprocessingCanvas" xmlns:mc="http://schemas.openxmlformats.org/markup-compatibility/2006" xmlns:o="urn:schemas-microsoft-com:office:office" xmlns:r="http://schemas.openxmlformats.org/officeDocument/2006/relationships" xmlns:m="http://schemas.openxmlformats.org/officeDocument/2006/math" xmlns:v="urn:schemas-microsoft-com:vml" xmlns:wp14="http://schemas.microsoft.com/office/word/2010/wordprocessingDrawing" xmlns:wp="http://schemas.openxmlformats.org/drawingml/2006/wordprocessingDrawing" xmlns:w10="urn:schemas-microsoft-com:office:word" xmlns:w="http://schemas.openxmlformats.org/wordprocessingml/2006/main" xmlns:w14="http://schemas.microsoft.com/office/word/2010/wordml" xmlns:w15="http://schemas.microsoft.com/office/word/2012/wordml" xmlns:wpg="http://schemas.microsoft.com/office/word/2010/wordprocessingGroup" xmlns:wpi="http://schemas.microsoft.com/office/word/2010/wordprocessingInk" xmlns:wne="http://schemas.microsoft.com/office/word/2006/wordml" xmlns:wps="http://schemas.microsoft.com/office/word/2010/wordprocessingShape" mc:Ignorable="w14 w15 wp14">
   <w:p>
     <w:pPr>
       <w:pBdr>
@@ -1421,7 +1640,7 @@
 </file>
 
 <file path=word/header2.xml><?xml version="1.0" encoding="utf-8"?>
-<w:hdr xmlns:wpc="http://schemas.microsoft.com/office/word/2010/wordprocessingCanvas" xmlns:cx="http://schemas.microsoft.com/office/drawing/2014/chartex" xmlns:cx1="http://schemas.microsoft.com/office/drawing/2015/9/8/chartex" xmlns:cx2="http://schemas.microsoft.com/office/drawing/2015/10/21/chartex" xmlns:cx3="http://schemas.microsoft.com/office/drawing/2016/5/9/chartex" xmlns:cx4="http://schemas.microsoft.com/office/drawing/2016/5/10/chartex" xmlns:cx5="http://schemas.microsoft.com/office/drawing/2016/5/11/chartex" xmlns:cx6="http://schemas.microsoft.com/office/drawing/2016/5/12/chartex" xmlns:cx7="http://schemas.microsoft.com/office/drawing/2016/5/13/chartex" xmlns:cx8="http://schemas.microsoft.com/office/drawing/2016/5/14/chartex" xmlns:mc="http://schemas.openxmlformats.org/markup-compatibility/2006" xmlns:aink="http://schemas.microsoft.com/office/drawing/2016/ink" xmlns:am3d="http://schemas.microsoft.com/office/drawing/2017/model3d" xmlns:o="urn:schemas-microsoft-com:office:office" xmlns:oel="http://schemas.microsoft.com/office/2019/extlst" xmlns:r="http://schemas.openxmlformats.org/officeDocument/2006/relationships" xmlns:m="http://schemas.openxmlformats.org/officeDocument/2006/math" xmlns:v="urn:schemas-microsoft-com:vml" xmlns:wp14="http://schemas.microsoft.com/office/word/2010/wordprocessingDrawing" xmlns:wp="http://schemas.openxmlformats.org/drawingml/2006/wordprocessingDrawing" xmlns:w10="urn:schemas-microsoft-com:office:word" xmlns:w="http://schemas.openxmlformats.org/wordprocessingml/2006/main" xmlns:w14="http://schemas.microsoft.com/office/word/2010/wordml" xmlns:w15="http://schemas.microsoft.com/office/word/2012/wordml" xmlns:w16cex="http://schemas.microsoft.com/office/word/2018/wordml/cex" xmlns:w16cid="http://schemas.microsoft.com/office/word/2016/wordml/cid" xmlns:w16="http://schemas.microsoft.com/office/word/2018/wordml" xmlns:w16du="http://schemas.microsoft.com/office/word/2023/wordml/word16du" xmlns:w16sdtdh="http://schemas.microsoft.com/office/word/2020/wordml/sdtdatahash" xmlns:w16se="http://schemas.microsoft.com/office/word/2015/wordml/symex" xmlns:wpg="http://schemas.microsoft.com/office/word/2010/wordprocessingGroup" xmlns:wpi="http://schemas.microsoft.com/office/word/2010/wordprocessingInk" xmlns:wne="http://schemas.microsoft.com/office/word/2006/wordml" xmlns:wps="http://schemas.microsoft.com/office/word/2010/wordprocessingShape" mc:Ignorable="w14 w15 w16se w16cid w16 w16cex w16sdtdh wp14">
+<w:hdr xmlns:wpc="http://schemas.microsoft.com/office/word/2010/wordprocessingCanvas" xmlns:mc="http://schemas.openxmlformats.org/markup-compatibility/2006" xmlns:o="urn:schemas-microsoft-com:office:office" xmlns:r="http://schemas.openxmlformats.org/officeDocument/2006/relationships" xmlns:m="http://schemas.openxmlformats.org/officeDocument/2006/math" xmlns:v="urn:schemas-microsoft-com:vml" xmlns:wp14="http://schemas.microsoft.com/office/word/2010/wordprocessingDrawing" xmlns:wp="http://schemas.openxmlformats.org/drawingml/2006/wordprocessingDrawing" xmlns:w10="urn:schemas-microsoft-com:office:word" xmlns:w="http://schemas.openxmlformats.org/wordprocessingml/2006/main" xmlns:w14="http://schemas.microsoft.com/office/word/2010/wordml" xmlns:w15="http://schemas.microsoft.com/office/word/2012/wordml" xmlns:wpg="http://schemas.microsoft.com/office/word/2010/wordprocessingGroup" xmlns:wpi="http://schemas.microsoft.com/office/word/2010/wordprocessingInk" xmlns:wne="http://schemas.microsoft.com/office/word/2006/wordml" xmlns:wps="http://schemas.microsoft.com/office/word/2010/wordprocessingShape" mc:Ignorable="w14 w15 wp14">
   <w:p>
     <w:pPr>
       <w:pBdr>
@@ -1440,8 +1659,8 @@
         <w:color w:val="000000"/>
       </w:rPr>
     </w:pPr>
-    <w:bookmarkStart w:id="0" w:name="_heading=h.gjdgxs" w:colFirst="0" w:colLast="0"/>
-    <w:bookmarkEnd w:id="0"/>
+    <w:bookmarkStart w:id="1" w:name="_heading=h.gjdgxs" w:colFirst="0" w:colLast="0"/>
+    <w:bookmarkEnd w:id="1"/>
     <w:r>
       <w:rPr>
         <w:color w:val="000000"/>
@@ -1472,7 +1691,7 @@
 </file>
 
 <file path=word/header3.xml><?xml version="1.0" encoding="utf-8"?>
-<w:hdr xmlns:wpc="http://schemas.microsoft.com/office/word/2010/wordprocessingCanvas" xmlns:cx="http://schemas.microsoft.com/office/drawing/2014/chartex" xmlns:cx1="http://schemas.microsoft.com/office/drawing/2015/9/8/chartex" xmlns:cx2="http://schemas.microsoft.com/office/drawing/2015/10/21/chartex" xmlns:cx3="http://schemas.microsoft.com/office/drawing/2016/5/9/chartex" xmlns:cx4="http://schemas.microsoft.com/office/drawing/2016/5/10/chartex" xmlns:cx5="http://schemas.microsoft.com/office/drawing/2016/5/11/chartex" xmlns:cx6="http://schemas.microsoft.com/office/drawing/2016/5/12/chartex" xmlns:cx7="http://schemas.microsoft.com/office/drawing/2016/5/13/chartex" xmlns:cx8="http://schemas.microsoft.com/office/drawing/2016/5/14/chartex" xmlns:mc="http://schemas.openxmlformats.org/markup-compatibility/2006" xmlns:aink="http://schemas.microsoft.com/office/drawing/2016/ink" xmlns:am3d="http://schemas.microsoft.com/office/drawing/2017/model3d" xmlns:o="urn:schemas-microsoft-com:office:office" xmlns:oel="http://schemas.microsoft.com/office/2019/extlst" xmlns:r="http://schemas.openxmlformats.org/officeDocument/2006/relationships" xmlns:m="http://schemas.openxmlformats.org/officeDocument/2006/math" xmlns:v="urn:schemas-microsoft-com:vml" xmlns:wp14="http://schemas.microsoft.com/office/word/2010/wordprocessingDrawing" xmlns:wp="http://schemas.openxmlformats.org/drawingml/2006/wordprocessingDrawing" xmlns:w10="urn:schemas-microsoft-com:office:word" xmlns:w="http://schemas.openxmlformats.org/wordprocessingml/2006/main" xmlns:w14="http://schemas.microsoft.com/office/word/2010/wordml" xmlns:w15="http://schemas.microsoft.com/office/word/2012/wordml" xmlns:w16cex="http://schemas.microsoft.com/office/word/2018/wordml/cex" xmlns:w16cid="http://schemas.microsoft.com/office/word/2016/wordml/cid" xmlns:w16="http://schemas.microsoft.com/office/word/2018/wordml" xmlns:w16du="http://schemas.microsoft.com/office/word/2023/wordml/word16du" xmlns:w16sdtdh="http://schemas.microsoft.com/office/word/2020/wordml/sdtdatahash" xmlns:w16se="http://schemas.microsoft.com/office/word/2015/wordml/symex" xmlns:wpg="http://schemas.microsoft.com/office/word/2010/wordprocessingGroup" xmlns:wpi="http://schemas.microsoft.com/office/word/2010/wordprocessingInk" xmlns:wne="http://schemas.microsoft.com/office/word/2006/wordml" xmlns:wps="http://schemas.microsoft.com/office/word/2010/wordprocessingShape" mc:Ignorable="w14 w15 w16se w16cid w16 w16cex w16sdtdh wp14">
+<w:hdr xmlns:wpc="http://schemas.microsoft.com/office/word/2010/wordprocessingCanvas" xmlns:mc="http://schemas.openxmlformats.org/markup-compatibility/2006" xmlns:o="urn:schemas-microsoft-com:office:office" xmlns:r="http://schemas.openxmlformats.org/officeDocument/2006/relationships" xmlns:m="http://schemas.openxmlformats.org/officeDocument/2006/math" xmlns:v="urn:schemas-microsoft-com:vml" xmlns:wp14="http://schemas.microsoft.com/office/word/2010/wordprocessingDrawing" xmlns:wp="http://schemas.openxmlformats.org/drawingml/2006/wordprocessingDrawing" xmlns:w10="urn:schemas-microsoft-com:office:word" xmlns:w="http://schemas.openxmlformats.org/wordprocessingml/2006/main" xmlns:w14="http://schemas.microsoft.com/office/word/2010/wordml" xmlns:w15="http://schemas.microsoft.com/office/word/2012/wordml" xmlns:wpg="http://schemas.microsoft.com/office/word/2010/wordprocessingGroup" xmlns:wpi="http://schemas.microsoft.com/office/word/2010/wordprocessingInk" xmlns:wne="http://schemas.microsoft.com/office/word/2006/wordml" xmlns:wps="http://schemas.microsoft.com/office/word/2010/wordprocessingShape" mc:Ignorable="w14 w15 wp14">
   <w:p>
     <w:pPr>
       <w:pBdr>
@@ -1496,8 +1715,8 @@
 </file>
 
 <file path=word/numbering.xml><?xml version="1.0" encoding="utf-8"?>
-<w:numbering xmlns:wpc="http://schemas.microsoft.com/office/word/2010/wordprocessingCanvas" xmlns:cx="http://schemas.microsoft.com/office/drawing/2014/chartex" xmlns:cx1="http://schemas.microsoft.com/office/drawing/2015/9/8/chartex" xmlns:cx2="http://schemas.microsoft.com/office/drawing/2015/10/21/chartex" xmlns:cx3="http://schemas.microsoft.com/office/drawing/2016/5/9/chartex" xmlns:cx4="http://schemas.microsoft.com/office/drawing/2016/5/10/chartex" xmlns:cx5="http://schemas.microsoft.com/office/drawing/2016/5/11/chartex" xmlns:cx6="http://schemas.microsoft.com/office/drawing/2016/5/12/chartex" xmlns:cx7="http://schemas.microsoft.com/office/drawing/2016/5/13/chartex" xmlns:cx8="http://schemas.microsoft.com/office/drawing/2016/5/14/chartex" xmlns:mc="http://schemas.openxmlformats.org/markup-compatibility/2006" xmlns:aink="http://schemas.microsoft.com/office/drawing/2016/ink" xmlns:am3d="http://schemas.microsoft.com/office/drawing/2017/model3d" xmlns:o="urn:schemas-microsoft-com:office:office" xmlns:oel="http://schemas.microsoft.com/office/2019/extlst" xmlns:r="http://schemas.openxmlformats.org/officeDocument/2006/relationships" xmlns:m="http://schemas.openxmlformats.org/officeDocument/2006/math" xmlns:v="urn:schemas-microsoft-com:vml" xmlns:wp14="http://schemas.microsoft.com/office/word/2010/wordprocessingDrawing" xmlns:wp="http://schemas.openxmlformats.org/drawingml/2006/wordprocessingDrawing" xmlns:w10="urn:schemas-microsoft-com:office:word" xmlns:w="http://schemas.openxmlformats.org/wordprocessingml/2006/main" xmlns:w14="http://schemas.microsoft.com/office/word/2010/wordml" xmlns:w15="http://schemas.microsoft.com/office/word/2012/wordml" xmlns:w16cex="http://schemas.microsoft.com/office/word/2018/wordml/cex" xmlns:w16cid="http://schemas.microsoft.com/office/word/2016/wordml/cid" xmlns:w16="http://schemas.microsoft.com/office/word/2018/wordml" xmlns:w16du="http://schemas.microsoft.com/office/word/2023/wordml/word16du" xmlns:w16sdtdh="http://schemas.microsoft.com/office/word/2020/wordml/sdtdatahash" xmlns:w16se="http://schemas.microsoft.com/office/word/2015/wordml/symex" xmlns:wpg="http://schemas.microsoft.com/office/word/2010/wordprocessingGroup" xmlns:wpi="http://schemas.microsoft.com/office/word/2010/wordprocessingInk" xmlns:wne="http://schemas.microsoft.com/office/word/2006/wordml" xmlns:wps="http://schemas.microsoft.com/office/word/2010/wordprocessingShape" mc:Ignorable="w14 w15 w16se w16cid w16 w16cex w16sdtdh wp14">
-  <w:abstractNum w:abstractNumId="0" w15:restartNumberingAfterBreak="0">
+<w:numbering xmlns:wpc="http://schemas.microsoft.com/office/word/2010/wordprocessingCanvas" xmlns:mc="http://schemas.openxmlformats.org/markup-compatibility/2006" xmlns:o="urn:schemas-microsoft-com:office:office" xmlns:r="http://schemas.openxmlformats.org/officeDocument/2006/relationships" xmlns:m="http://schemas.openxmlformats.org/officeDocument/2006/math" xmlns:v="urn:schemas-microsoft-com:vml" xmlns:wp14="http://schemas.microsoft.com/office/word/2010/wordprocessingDrawing" xmlns:wp="http://schemas.openxmlformats.org/drawingml/2006/wordprocessingDrawing" xmlns:w10="urn:schemas-microsoft-com:office:word" xmlns:w="http://schemas.openxmlformats.org/wordprocessingml/2006/main" xmlns:w14="http://schemas.microsoft.com/office/word/2010/wordml" xmlns:w15="http://schemas.microsoft.com/office/word/2012/wordml" xmlns:wpg="http://schemas.microsoft.com/office/word/2010/wordprocessingGroup" xmlns:wpi="http://schemas.microsoft.com/office/word/2010/wordprocessingInk" xmlns:wne="http://schemas.microsoft.com/office/word/2006/wordml" xmlns:wps="http://schemas.microsoft.com/office/word/2010/wordprocessingShape" mc:Ignorable="w14 w15 wp14">
+  <w:abstractNum w:abstractNumId="0">
     <w:nsid w:val="2A1B06DA"/>
     <w:multiLevelType w:val="multilevel"/>
     <w:tmpl w:val="1054E1A0"/>
@@ -1583,14 +1802,14 @@
       </w:pPr>
     </w:lvl>
   </w:abstractNum>
-  <w:num w:numId="1" w16cid:durableId="1272710921">
+  <w:num w:numId="1">
     <w:abstractNumId w:val="0"/>
   </w:num>
 </w:numbering>
 </file>
 
 <file path=word/styles.xml><?xml version="1.0" encoding="utf-8"?>
-<w:styles xmlns:mc="http://schemas.openxmlformats.org/markup-compatibility/2006" xmlns:r="http://schemas.openxmlformats.org/officeDocument/2006/relationships" xmlns:w="http://schemas.openxmlformats.org/wordprocessingml/2006/main" xmlns:w14="http://schemas.microsoft.com/office/word/2010/wordml" xmlns:w15="http://schemas.microsoft.com/office/word/2012/wordml" xmlns:w16cex="http://schemas.microsoft.com/office/word/2018/wordml/cex" xmlns:w16cid="http://schemas.microsoft.com/office/word/2016/wordml/cid" xmlns:w16="http://schemas.microsoft.com/office/word/2018/wordml" xmlns:w16sdtdh="http://schemas.microsoft.com/office/word/2020/wordml/sdtdatahash" xmlns:w16se="http://schemas.microsoft.com/office/word/2015/wordml/symex" mc:Ignorable="w14 w15 w16se w16cid w16 w16cex w16sdtdh">
+<w:styles xmlns:mc="http://schemas.openxmlformats.org/markup-compatibility/2006" xmlns:r="http://schemas.openxmlformats.org/officeDocument/2006/relationships" xmlns:w="http://schemas.openxmlformats.org/wordprocessingml/2006/main" xmlns:w14="http://schemas.microsoft.com/office/word/2010/wordml" xmlns:w15="http://schemas.microsoft.com/office/word/2012/wordml" mc:Ignorable="w14 w15">
   <w:docDefaults>
     <w:rPrDefault>
       <w:rPr>
@@ -1606,7 +1825,7 @@
       </w:pPr>
     </w:pPrDefault>
   </w:docDefaults>
-  <w:latentStyles w:defLockedState="0" w:defUIPriority="99" w:defSemiHidden="0" w:defUnhideWhenUsed="0" w:defQFormat="0" w:count="376">
+  <w:latentStyles w:defLockedState="0" w:defUIPriority="99" w:defSemiHidden="0" w:defUnhideWhenUsed="0" w:defQFormat="0" w:count="371">
     <w:lsdException w:name="Normal" w:uiPriority="0" w:qFormat="1"/>
     <w:lsdException w:name="heading 1" w:uiPriority="9" w:qFormat="1"/>
     <w:lsdException w:name="heading 2" w:semiHidden="1" w:uiPriority="9" w:unhideWhenUsed="1" w:qFormat="1"/>
@@ -1978,15 +2197,11 @@
     <w:lsdException w:name="List Table 5 Dark Accent 6" w:uiPriority="50"/>
     <w:lsdException w:name="List Table 6 Colorful Accent 6" w:uiPriority="51"/>
     <w:lsdException w:name="List Table 7 Colorful Accent 6" w:uiPriority="52"/>
-    <w:lsdException w:name="Mention" w:semiHidden="1" w:unhideWhenUsed="1"/>
-    <w:lsdException w:name="Smart Hyperlink" w:semiHidden="1" w:unhideWhenUsed="1"/>
-    <w:lsdException w:name="Hashtag" w:semiHidden="1" w:unhideWhenUsed="1"/>
-    <w:lsdException w:name="Unresolved Mention" w:semiHidden="1" w:unhideWhenUsed="1"/>
-    <w:lsdException w:name="Smart Link" w:semiHidden="1" w:unhideWhenUsed="1"/>
   </w:latentStyles>
   <w:style w:type="paragraph" w:default="1" w:styleId="Normal">
     <w:name w:val="Normal"/>
     <w:qFormat/>
+    <w:rsid w:val="000B4D8E"/>
   </w:style>
   <w:style w:type="paragraph" w:styleId="Heading1">
     <w:name w:val="heading 1"/>

</xml_diff>